<commit_message>
Corrección del Chartering Report
</commit_message>
<xml_diff>
--- a/reports/Group/CharteringReportD01_Group.docx
+++ b/reports/Group/CharteringReportD01_Group.docx
@@ -1082,21 +1082,7 @@
                 <w:rStyle w:val="Hipervnculo"/>
                 <w:noProof/>
               </w:rPr>
-              <w:t>9. Bibliograf</w:t>
-            </w:r>
-            <w:r>
-              <w:rPr>
-                <w:rStyle w:val="Hipervnculo"/>
-                <w:noProof/>
-              </w:rPr>
-              <w:t>í</w:t>
-            </w:r>
-            <w:r>
-              <w:rPr>
-                <w:rStyle w:val="Hipervnculo"/>
-                <w:noProof/>
-              </w:rPr>
-              <w:t>a</w:t>
+              <w:t>9. Bibliografía</w:t>
             </w:r>
             <w:r>
               <w:rPr>
@@ -1580,6 +1566,53 @@
             </w:pPr>
             <w:r>
               <w:t>Finalización de informe y firma de este por todos los miembros del equipo</w:t>
+            </w:r>
+          </w:p>
+        </w:tc>
+      </w:tr>
+      <w:tr>
+        <w:trPr>
+          <w:trHeight w:val="260"/>
+        </w:trPr>
+        <w:tc>
+          <w:tcPr>
+            <w:tcW w:w="1560" w:type="dxa"/>
+            <w:vAlign w:val="center"/>
+          </w:tcPr>
+          <w:p>
+            <w:pPr>
+              <w:jc w:val="center"/>
+            </w:pPr>
+            <w:r>
+              <w:t>25/02/2025</w:t>
+            </w:r>
+          </w:p>
+        </w:tc>
+        <w:tc>
+          <w:tcPr>
+            <w:tcW w:w="1260" w:type="dxa"/>
+            <w:vAlign w:val="center"/>
+          </w:tcPr>
+          <w:p>
+            <w:pPr>
+              <w:jc w:val="center"/>
+            </w:pPr>
+            <w:r>
+              <w:t>2.1</w:t>
+            </w:r>
+          </w:p>
+        </w:tc>
+        <w:tc>
+          <w:tcPr>
+            <w:tcW w:w="5980" w:type="dxa"/>
+            <w:vAlign w:val="center"/>
+          </w:tcPr>
+          <w:p>
+            <w:pPr>
+              <w:jc w:val="center"/>
+            </w:pPr>
+            <w:r>
+              <w:t>Corrección de errores detectados por el profesor en los puntos 5 y 6 del documento</w:t>
             </w:r>
           </w:p>
         </w:tc>
@@ -2917,113 +2950,134 @@
         <w:jc w:val="both"/>
       </w:pPr>
       <w:r>
+        <w:br/>
+        <w:t>Como equipo, hemos decidido</w:t>
+      </w:r>
+      <w:r>
+        <w:t xml:space="preserve"> de forma inicial</w:t>
+      </w:r>
+      <w:r>
+        <w:t xml:space="preserve"> orientar nuestro trabajo hacia la obtención de un aprobado en la asignatura</w:t>
+      </w:r>
+      <w:r>
+        <w:t xml:space="preserve">, refiriéndonos a obtener una </w:t>
+      </w:r>
+      <w:r>
         <w:rPr>
           <w:b/>
           <w:bCs/>
-        </w:rPr>
-        <w:t>Objetivo:</w:t>
-      </w:r>
-      <w:r>
-        <w:br/>
-        <w:t>Como equipo, hemos decidido orientar nuestro trabajo hacia la obtención de un aprobado en la asignatura. Nuestro enfoque se basará en cumplir con los requisitos mínimos exigidos en cada entrega, asegurando que nuestro proyecto sea funcional y correcto sin aspirar a calificaciones sobresalientes.</w:t>
-      </w:r>
-    </w:p>
-    <w:p>
-      <w:pPr>
-        <w:jc w:val="both"/>
-      </w:pPr>
+          <w:i/>
+          <w:iCs/>
+        </w:rPr>
+        <w:t>calificación de clase C</w:t>
+      </w:r>
+      <w:r>
+        <w:t xml:space="preserve"> (esto es </w:t>
+      </w:r>
       <w:r>
         <w:rPr>
           <w:b/>
           <w:bCs/>
-        </w:rPr>
-        <w:t>Compromiso del equipo:</w:t>
-      </w:r>
-    </w:p>
-    <w:p>
-      <w:pPr>
-        <w:numPr>
-          <w:ilvl w:val="0"/>
-          <w:numId w:val="2"/>
-        </w:numPr>
-        <w:jc w:val="both"/>
-      </w:pPr>
-      <w:r>
-        <w:t>Nos aseguraremos de cumplir con los criterios esenciales de cada entrega.</w:t>
-      </w:r>
-    </w:p>
-    <w:p>
-      <w:pPr>
-        <w:numPr>
-          <w:ilvl w:val="0"/>
-          <w:numId w:val="2"/>
-        </w:numPr>
-        <w:jc w:val="both"/>
-      </w:pPr>
-      <w:r>
-        <w:t>Mantendremos una comunicación clara y constante para coordinar esfuerzos y evitar errores innecesarios.</w:t>
-      </w:r>
-    </w:p>
-    <w:p>
-      <w:pPr>
-        <w:numPr>
-          <w:ilvl w:val="0"/>
-          <w:numId w:val="2"/>
-        </w:numPr>
-        <w:jc w:val="both"/>
-      </w:pPr>
-      <w:r>
-        <w:t>Respetaremos los plazos de entrega y nos ajustaremos a las directrices establecidas por los docentes.</w:t>
-      </w:r>
-    </w:p>
-    <w:p>
+          <w:i/>
+          <w:iCs/>
+        </w:rPr>
+        <w:t>entre 5 y 6.9</w:t>
+      </w:r>
+      <w:r>
+        <w:t>)</w:t>
+      </w:r>
+      <w:r>
+        <w:t xml:space="preserve">. </w:t>
+      </w:r>
+    </w:p>
+    <w:p>
+      <w:pPr>
+        <w:jc w:val="both"/>
+      </w:pPr>
+      <w:r>
+        <w:t>Por el momento n</w:t>
+      </w:r>
+      <w:r>
+        <w:t>uestro enfoque se basará en cumplir con los requisitos</w:t>
+      </w:r>
+      <w:r>
+        <w:t xml:space="preserve"> grupales</w:t>
+      </w:r>
+      <w:r>
+        <w:t xml:space="preserve"> mínimos exigidos en cada entrega, asegurando que nuestro proyecto sea funcional y correcto sin aspirar a calificaciones sobresalientes.</w:t>
+      </w:r>
+    </w:p>
+    <w:p>
+      <w:r>
+        <w:br w:type="page"/>
+      </w:r>
+    </w:p>
+    <w:p>
+      <w:pPr>
+        <w:pStyle w:val="Ttulo1"/>
+      </w:pPr>
+      <w:bookmarkStart w:id="6" w:name="_Toc190974198"/>
+      <w:r>
+        <w:lastRenderedPageBreak/>
+        <w:t xml:space="preserve">6. </w:t>
+      </w:r>
+      <w:r>
+        <w:t>Indicadores de rendimiento</w:t>
+      </w:r>
+      <w:bookmarkEnd w:id="6"/>
+    </w:p>
+    <w:p>
+      <w:pPr>
+        <w:jc w:val="both"/>
+      </w:pPr>
+      <w:r>
+        <w:t>P</w:t>
+      </w:r>
+      <w:r>
+        <w:t xml:space="preserve">ara medir el rendimiento del </w:t>
+      </w:r>
+      <w:r>
+        <w:t>trab</w:t>
+      </w:r>
+      <w:r>
+        <w:t xml:space="preserve">ajo realizado usaremos </w:t>
+      </w:r>
+      <w:r>
+        <w:t xml:space="preserve">el siguiente indicador: </w:t>
+      </w:r>
+    </w:p>
+    <w:p>
+      <w:pPr>
+        <w:jc w:val="both"/>
+      </w:pPr>
       <w:r>
         <w:rPr>
           <w:b/>
           <w:bCs/>
         </w:rPr>
-        <w:t>Acuerdo entre los miembros:</w:t>
-      </w:r>
-      <w:r>
-        <w:br/>
-        <w:t>Todos los integrantes del grupo estamos de acuerdo con esta estrategia y asumimos la responsabilidad de trabajar en consecuencia.</w:t>
-      </w:r>
-    </w:p>
-    <w:p/>
-    <w:p>
-      <w:r>
-        <w:br w:type="page"/>
-      </w:r>
-    </w:p>
-    <w:p>
-      <w:pPr>
-        <w:pStyle w:val="Ttulo1"/>
-      </w:pPr>
-      <w:bookmarkStart w:id="6" w:name="_Toc190974198"/>
-      <w:r>
-        <w:lastRenderedPageBreak/>
-        <w:t xml:space="preserve">6. </w:t>
-      </w:r>
-      <w:r>
-        <w:t>Indicadores de rendimiento</w:t>
-      </w:r>
-      <w:bookmarkEnd w:id="6"/>
-    </w:p>
-    <w:p>
-      <w:pPr>
-        <w:jc w:val="both"/>
-      </w:pPr>
-      <w:r>
-        <w:t>P</w:t>
-      </w:r>
-      <w:r>
-        <w:t xml:space="preserve">ara medir el rendimiento del </w:t>
-      </w:r>
-      <w:r>
-        <w:t>trab</w:t>
-      </w:r>
-      <w:r>
-        <w:t>ajo realizado usaremos los siguientes indicadores:</w:t>
+        <w:t xml:space="preserve">Comparación entre el </w:t>
+      </w:r>
+      <w:r>
+        <w:rPr>
+          <w:b/>
+          <w:bCs/>
+        </w:rPr>
+        <w:t>objetivo esperado y el objetivo conseguido:</w:t>
+      </w:r>
+      <w:r>
+        <w:t xml:space="preserve"> </w:t>
+      </w:r>
+      <w:r>
+        <w:t xml:space="preserve">Calcularemos la diferencia entre el objetivo esperado para la entrega (número de requisitos que queremos </w:t>
+      </w:r>
+      <w:r>
+        <w:t>cumplir</w:t>
+      </w:r>
+      <w:r>
+        <w:t>) y el objetivo real conseguido (número de requisitos que hemos cumplido realmente)</w:t>
+      </w:r>
+      <w:r>
+        <w:t xml:space="preserve">. </w:t>
       </w:r>
     </w:p>
     <w:p>
@@ -3031,34 +3085,27 @@
         <w:pStyle w:val="Prrafodelista"/>
         <w:numPr>
           <w:ilvl w:val="0"/>
-          <w:numId w:val="2"/>
+          <w:numId w:val="7"/>
         </w:numPr>
         <w:jc w:val="both"/>
       </w:pPr>
+      <w:r>
+        <w:t xml:space="preserve">Si esta diferencia da un resultado menor o igual que cero, significa que el objetivo conseguido es mayor o igual que el esperado, por lo que se considerará </w:t>
+      </w:r>
       <w:r>
         <w:rPr>
           <w:b/>
           <w:bCs/>
-        </w:rPr>
-        <w:t>Satisfacción de al menos todos los requisitos obligatorios de la entrega:</w:t>
-      </w:r>
-      <w:r>
-        <w:t xml:space="preserve"> </w:t>
-      </w:r>
-      <w:r>
-        <w:t>Este indicador s</w:t>
-      </w:r>
-      <w:r>
-        <w:t xml:space="preserve">e considerará correcto si se cumplen </w:t>
-      </w:r>
-      <w:r>
-        <w:t>todos y cada uno de los</w:t>
-      </w:r>
-      <w:r>
-        <w:t xml:space="preserve"> </w:t>
-      </w:r>
-      <w:r>
-        <w:t>requisitos obligatorios, y un valor incorrecto en caso contrario.</w:t>
+          <w:i/>
+          <w:iCs/>
+        </w:rPr>
+        <w:t>correcto</w:t>
+      </w:r>
+      <w:r>
+        <w:t>, ya que hemos cumplido todos los objetivos esperados o incluso más</w:t>
+      </w:r>
+      <w:r>
+        <w:t xml:space="preserve">. </w:t>
       </w:r>
     </w:p>
     <w:p>
@@ -3072,92 +3119,34 @@
         <w:pStyle w:val="Prrafodelista"/>
         <w:numPr>
           <w:ilvl w:val="0"/>
-          <w:numId w:val="2"/>
+          <w:numId w:val="7"/>
         </w:numPr>
         <w:jc w:val="both"/>
       </w:pPr>
+      <w:r>
+        <w:t>Si est</w:t>
+      </w:r>
+      <w:r>
+        <w:t>a diferencia</w:t>
+      </w:r>
+      <w:r>
+        <w:t xml:space="preserve"> es mayor que cero, significa que </w:t>
+      </w:r>
+      <w:r>
+        <w:t xml:space="preserve">el objetivo conseguido es menor que el esperado, por lo que se considerará </w:t>
+      </w:r>
       <w:r>
         <w:rPr>
           <w:b/>
           <w:bCs/>
-        </w:rPr>
-        <w:t>Número de tareas completadas</w:t>
-      </w:r>
-      <w:r>
-        <w:rPr>
-          <w:b/>
-          <w:bCs/>
-        </w:rPr>
-        <w:t xml:space="preserve"> a la semana</w:t>
-      </w:r>
-      <w:r>
-        <w:t xml:space="preserve">: </w:t>
-      </w:r>
-      <w:r>
-        <w:t>Este indicador s</w:t>
-      </w:r>
-      <w:r>
-        <w:t xml:space="preserve">e considerará correcto si </w:t>
-      </w:r>
-      <w:r>
-        <w:t xml:space="preserve">este número de tareas es mayor que 1, </w:t>
-      </w:r>
-      <w:r>
-        <w:t xml:space="preserve">aceptable si es igual a 1 </w:t>
-      </w:r>
-      <w:r>
-        <w:t xml:space="preserve">e incorrecto si en esa semana no se ha realizado ninguna tarea. Se entiende por tarea como una </w:t>
-      </w:r>
-      <w:r>
-        <w:rPr>
           <w:i/>
           <w:iCs/>
         </w:rPr>
-        <w:t>issue</w:t>
-      </w:r>
-      <w:r>
-        <w:t xml:space="preserve"> en el tablero de GitHub.</w:t>
-      </w:r>
-    </w:p>
-    <w:p>
-      <w:pPr>
-        <w:pStyle w:val="Prrafodelista"/>
-      </w:pPr>
-    </w:p>
-    <w:p>
-      <w:pPr>
-        <w:pStyle w:val="Prrafodelista"/>
-        <w:numPr>
-          <w:ilvl w:val="0"/>
-          <w:numId w:val="2"/>
-        </w:numPr>
-        <w:jc w:val="both"/>
-      </w:pPr>
-      <w:r>
-        <w:rPr>
-          <w:b/>
-          <w:bCs/>
-        </w:rPr>
-        <w:t>Margen de tiempo entre la última tarea completada y la fecha de la entrega:</w:t>
-      </w:r>
-      <w:r>
-        <w:t xml:space="preserve"> </w:t>
-      </w:r>
-      <w:r>
-        <w:t>Se considerará un valor correcto si este tiempo supera un día, e incorrecto en caso contrario.</w:t>
-      </w:r>
-      <w:r>
-        <w:rPr>
-          <w:noProof/>
-        </w:rPr>
-        <w:t xml:space="preserve"> </w:t>
-      </w:r>
-    </w:p>
-    <w:p>
-      <w:pPr>
-        <w:pStyle w:val="Prrafodelista"/>
-        <w:jc w:val="both"/>
-      </w:pPr>
+        <w:t>incorrecto</w:t>
+      </w:r>
+      <w:r>
+        <w:t>, ya que no hemos cumplido todos los objetivos esperados.</w:t>
+      </w:r>
     </w:p>
     <w:p>
       <w:r>
@@ -3199,18 +3188,10 @@
         <w:t>Los miembros del equipo que desempeñen sus funciones</w:t>
       </w:r>
       <w:r>
-        <w:t xml:space="preserve"> de manera </w:t>
-      </w:r>
-      <w:proofErr w:type="gramStart"/>
-      <w:r>
-        <w:t>efectiva</w:t>
-      </w:r>
-      <w:r>
-        <w:t>,</w:t>
-      </w:r>
-      <w:proofErr w:type="gramEnd"/>
-      <w:r>
-        <w:t xml:space="preserve"> </w:t>
+        <w:t xml:space="preserve"> de manera efectiva</w:t>
+      </w:r>
+      <w:r>
+        <w:t xml:space="preserve">, </w:t>
       </w:r>
       <w:r>
         <w:t>aporten de manera proactiva</w:t>
@@ -4445,6 +4426,232 @@
       </w:rPr>
     </w:lvl>
   </w:abstractNum>
+  <w:abstractNum w:abstractNumId="5" w15:restartNumberingAfterBreak="0">
+    <w:nsid w:val="4B3F7F13"/>
+    <w:multiLevelType w:val="hybridMultilevel"/>
+    <w:tmpl w:val="62782F14"/>
+    <w:lvl w:ilvl="0" w:tplc="6C86F090">
+      <w:start w:val="5"/>
+      <w:numFmt w:val="bullet"/>
+      <w:lvlText w:val="-"/>
+      <w:lvlJc w:val="left"/>
+      <w:pPr>
+        <w:ind w:left="720" w:hanging="360"/>
+      </w:pPr>
+      <w:rPr>
+        <w:rFonts w:ascii="Aptos" w:eastAsiaTheme="minorHAnsi" w:hAnsi="Aptos" w:cstheme="minorBidi" w:hint="default"/>
+      </w:rPr>
+    </w:lvl>
+    <w:lvl w:ilvl="1" w:tplc="0C0A0003" w:tentative="1">
+      <w:start w:val="1"/>
+      <w:numFmt w:val="bullet"/>
+      <w:lvlText w:val="o"/>
+      <w:lvlJc w:val="left"/>
+      <w:pPr>
+        <w:ind w:left="1440" w:hanging="360"/>
+      </w:pPr>
+      <w:rPr>
+        <w:rFonts w:ascii="Courier New" w:hAnsi="Courier New" w:cs="Courier New" w:hint="default"/>
+      </w:rPr>
+    </w:lvl>
+    <w:lvl w:ilvl="2" w:tplc="0C0A0005" w:tentative="1">
+      <w:start w:val="1"/>
+      <w:numFmt w:val="bullet"/>
+      <w:lvlText w:val=""/>
+      <w:lvlJc w:val="left"/>
+      <w:pPr>
+        <w:ind w:left="2160" w:hanging="360"/>
+      </w:pPr>
+      <w:rPr>
+        <w:rFonts w:ascii="Wingdings" w:hAnsi="Wingdings" w:hint="default"/>
+      </w:rPr>
+    </w:lvl>
+    <w:lvl w:ilvl="3" w:tplc="0C0A0001" w:tentative="1">
+      <w:start w:val="1"/>
+      <w:numFmt w:val="bullet"/>
+      <w:lvlText w:val=""/>
+      <w:lvlJc w:val="left"/>
+      <w:pPr>
+        <w:ind w:left="2880" w:hanging="360"/>
+      </w:pPr>
+      <w:rPr>
+        <w:rFonts w:ascii="Symbol" w:hAnsi="Symbol" w:hint="default"/>
+      </w:rPr>
+    </w:lvl>
+    <w:lvl w:ilvl="4" w:tplc="0C0A0003" w:tentative="1">
+      <w:start w:val="1"/>
+      <w:numFmt w:val="bullet"/>
+      <w:lvlText w:val="o"/>
+      <w:lvlJc w:val="left"/>
+      <w:pPr>
+        <w:ind w:left="3600" w:hanging="360"/>
+      </w:pPr>
+      <w:rPr>
+        <w:rFonts w:ascii="Courier New" w:hAnsi="Courier New" w:cs="Courier New" w:hint="default"/>
+      </w:rPr>
+    </w:lvl>
+    <w:lvl w:ilvl="5" w:tplc="0C0A0005" w:tentative="1">
+      <w:start w:val="1"/>
+      <w:numFmt w:val="bullet"/>
+      <w:lvlText w:val=""/>
+      <w:lvlJc w:val="left"/>
+      <w:pPr>
+        <w:ind w:left="4320" w:hanging="360"/>
+      </w:pPr>
+      <w:rPr>
+        <w:rFonts w:ascii="Wingdings" w:hAnsi="Wingdings" w:hint="default"/>
+      </w:rPr>
+    </w:lvl>
+    <w:lvl w:ilvl="6" w:tplc="0C0A0001" w:tentative="1">
+      <w:start w:val="1"/>
+      <w:numFmt w:val="bullet"/>
+      <w:lvlText w:val=""/>
+      <w:lvlJc w:val="left"/>
+      <w:pPr>
+        <w:ind w:left="5040" w:hanging="360"/>
+      </w:pPr>
+      <w:rPr>
+        <w:rFonts w:ascii="Symbol" w:hAnsi="Symbol" w:hint="default"/>
+      </w:rPr>
+    </w:lvl>
+    <w:lvl w:ilvl="7" w:tplc="0C0A0003" w:tentative="1">
+      <w:start w:val="1"/>
+      <w:numFmt w:val="bullet"/>
+      <w:lvlText w:val="o"/>
+      <w:lvlJc w:val="left"/>
+      <w:pPr>
+        <w:ind w:left="5760" w:hanging="360"/>
+      </w:pPr>
+      <w:rPr>
+        <w:rFonts w:ascii="Courier New" w:hAnsi="Courier New" w:cs="Courier New" w:hint="default"/>
+      </w:rPr>
+    </w:lvl>
+    <w:lvl w:ilvl="8" w:tplc="0C0A0005" w:tentative="1">
+      <w:start w:val="1"/>
+      <w:numFmt w:val="bullet"/>
+      <w:lvlText w:val=""/>
+      <w:lvlJc w:val="left"/>
+      <w:pPr>
+        <w:ind w:left="6480" w:hanging="360"/>
+      </w:pPr>
+      <w:rPr>
+        <w:rFonts w:ascii="Wingdings" w:hAnsi="Wingdings" w:hint="default"/>
+      </w:rPr>
+    </w:lvl>
+  </w:abstractNum>
+  <w:abstractNum w:abstractNumId="6" w15:restartNumberingAfterBreak="0">
+    <w:nsid w:val="51C07361"/>
+    <w:multiLevelType w:val="hybridMultilevel"/>
+    <w:tmpl w:val="F98E5318"/>
+    <w:lvl w:ilvl="0" w:tplc="137A78A0">
+      <w:start w:val="5"/>
+      <w:numFmt w:val="bullet"/>
+      <w:lvlText w:val="-"/>
+      <w:lvlJc w:val="left"/>
+      <w:pPr>
+        <w:ind w:left="720" w:hanging="360"/>
+      </w:pPr>
+      <w:rPr>
+        <w:rFonts w:ascii="Aptos" w:eastAsiaTheme="minorHAnsi" w:hAnsi="Aptos" w:cstheme="minorBidi" w:hint="default"/>
+      </w:rPr>
+    </w:lvl>
+    <w:lvl w:ilvl="1" w:tplc="0C0A0003" w:tentative="1">
+      <w:start w:val="1"/>
+      <w:numFmt w:val="bullet"/>
+      <w:lvlText w:val="o"/>
+      <w:lvlJc w:val="left"/>
+      <w:pPr>
+        <w:ind w:left="1440" w:hanging="360"/>
+      </w:pPr>
+      <w:rPr>
+        <w:rFonts w:ascii="Courier New" w:hAnsi="Courier New" w:cs="Courier New" w:hint="default"/>
+      </w:rPr>
+    </w:lvl>
+    <w:lvl w:ilvl="2" w:tplc="0C0A0005" w:tentative="1">
+      <w:start w:val="1"/>
+      <w:numFmt w:val="bullet"/>
+      <w:lvlText w:val=""/>
+      <w:lvlJc w:val="left"/>
+      <w:pPr>
+        <w:ind w:left="2160" w:hanging="360"/>
+      </w:pPr>
+      <w:rPr>
+        <w:rFonts w:ascii="Wingdings" w:hAnsi="Wingdings" w:hint="default"/>
+      </w:rPr>
+    </w:lvl>
+    <w:lvl w:ilvl="3" w:tplc="0C0A0001" w:tentative="1">
+      <w:start w:val="1"/>
+      <w:numFmt w:val="bullet"/>
+      <w:lvlText w:val=""/>
+      <w:lvlJc w:val="left"/>
+      <w:pPr>
+        <w:ind w:left="2880" w:hanging="360"/>
+      </w:pPr>
+      <w:rPr>
+        <w:rFonts w:ascii="Symbol" w:hAnsi="Symbol" w:hint="default"/>
+      </w:rPr>
+    </w:lvl>
+    <w:lvl w:ilvl="4" w:tplc="0C0A0003" w:tentative="1">
+      <w:start w:val="1"/>
+      <w:numFmt w:val="bullet"/>
+      <w:lvlText w:val="o"/>
+      <w:lvlJc w:val="left"/>
+      <w:pPr>
+        <w:ind w:left="3600" w:hanging="360"/>
+      </w:pPr>
+      <w:rPr>
+        <w:rFonts w:ascii="Courier New" w:hAnsi="Courier New" w:cs="Courier New" w:hint="default"/>
+      </w:rPr>
+    </w:lvl>
+    <w:lvl w:ilvl="5" w:tplc="0C0A0005" w:tentative="1">
+      <w:start w:val="1"/>
+      <w:numFmt w:val="bullet"/>
+      <w:lvlText w:val=""/>
+      <w:lvlJc w:val="left"/>
+      <w:pPr>
+        <w:ind w:left="4320" w:hanging="360"/>
+      </w:pPr>
+      <w:rPr>
+        <w:rFonts w:ascii="Wingdings" w:hAnsi="Wingdings" w:hint="default"/>
+      </w:rPr>
+    </w:lvl>
+    <w:lvl w:ilvl="6" w:tplc="0C0A0001" w:tentative="1">
+      <w:start w:val="1"/>
+      <w:numFmt w:val="bullet"/>
+      <w:lvlText w:val=""/>
+      <w:lvlJc w:val="left"/>
+      <w:pPr>
+        <w:ind w:left="5040" w:hanging="360"/>
+      </w:pPr>
+      <w:rPr>
+        <w:rFonts w:ascii="Symbol" w:hAnsi="Symbol" w:hint="default"/>
+      </w:rPr>
+    </w:lvl>
+    <w:lvl w:ilvl="7" w:tplc="0C0A0003" w:tentative="1">
+      <w:start w:val="1"/>
+      <w:numFmt w:val="bullet"/>
+      <w:lvlText w:val="o"/>
+      <w:lvlJc w:val="left"/>
+      <w:pPr>
+        <w:ind w:left="5760" w:hanging="360"/>
+      </w:pPr>
+      <w:rPr>
+        <w:rFonts w:ascii="Courier New" w:hAnsi="Courier New" w:cs="Courier New" w:hint="default"/>
+      </w:rPr>
+    </w:lvl>
+    <w:lvl w:ilvl="8" w:tplc="0C0A0005" w:tentative="1">
+      <w:start w:val="1"/>
+      <w:numFmt w:val="bullet"/>
+      <w:lvlText w:val=""/>
+      <w:lvlJc w:val="left"/>
+      <w:pPr>
+        <w:ind w:left="6480" w:hanging="360"/>
+      </w:pPr>
+      <w:rPr>
+        <w:rFonts w:ascii="Wingdings" w:hAnsi="Wingdings" w:hint="default"/>
+      </w:rPr>
+    </w:lvl>
+  </w:abstractNum>
   <w:num w:numId="1" w16cid:durableId="1723289271">
     <w:abstractNumId w:val="3"/>
   </w:num>
@@ -4459,6 +4666,12 @@
   </w:num>
   <w:num w:numId="5" w16cid:durableId="2054310457">
     <w:abstractNumId w:val="2"/>
+  </w:num>
+  <w:num w:numId="6" w16cid:durableId="1440028059">
+    <w:abstractNumId w:val="6"/>
+  </w:num>
+  <w:num w:numId="7" w16cid:durableId="1311709306">
+    <w:abstractNumId w:val="5"/>
   </w:num>
 </w:numbering>
 </file>

</xml_diff>